<commit_message>
modi: contents re fetch
</commit_message>
<xml_diff>
--- a/docs/OOP_Project02_Team07.docx
+++ b/docs/OOP_Project02_Team07.docx
@@ -820,7 +820,6 @@
             <w:tabs>
               <w:tab w:val="right" w:leader="dot" w:pos="9016"/>
             </w:tabs>
-            <w:spacing w:line="360" w:lineRule="auto"/>
             <w:rPr>
               <w:rFonts w:eastAsiaTheme="minorEastAsia"/>
               <w:i w:val="0"/>
@@ -849,7 +848,7 @@
             </w:rPr>
             <w:fldChar w:fldCharType="separate"/>
           </w:r>
-          <w:hyperlink w:anchor="_Toc150097191" w:history="1">
+          <w:hyperlink w:anchor="_Toc150097617" w:history="1">
             <w:r>
               <w:rPr>
                 <w:rStyle w:val="a7"/>
@@ -877,7 +876,7 @@
                 <w:noProof/>
                 <w:webHidden/>
               </w:rPr>
-              <w:instrText xml:space="preserve"> PAGEREF _Toc150097191 \h </w:instrText>
+              <w:instrText xml:space="preserve"> PAGEREF _Toc150097617 \h </w:instrText>
             </w:r>
             <w:r>
               <w:rPr>
@@ -914,7 +913,6 @@
             <w:tabs>
               <w:tab w:val="right" w:leader="dot" w:pos="9016"/>
             </w:tabs>
-            <w:spacing w:line="360" w:lineRule="auto"/>
             <w:rPr>
               <w:rFonts w:eastAsiaTheme="minorEastAsia"/>
               <w:i w:val="0"/>
@@ -925,7 +923,7 @@
               <w14:ligatures w14:val="standardContextual"/>
             </w:rPr>
           </w:pPr>
-          <w:hyperlink w:anchor="_Toc150097192" w:history="1">
+          <w:hyperlink w:anchor="_Toc150097618" w:history="1">
             <w:r>
               <w:rPr>
                 <w:rStyle w:val="a7"/>
@@ -953,7 +951,7 @@
                 <w:noProof/>
                 <w:webHidden/>
               </w:rPr>
-              <w:instrText xml:space="preserve"> PAGEREF _Toc150097192 \h </w:instrText>
+              <w:instrText xml:space="preserve"> PAGEREF _Toc150097618 \h </w:instrText>
             </w:r>
             <w:r>
               <w:rPr>
@@ -990,7 +988,6 @@
             <w:tabs>
               <w:tab w:val="right" w:leader="dot" w:pos="9016"/>
             </w:tabs>
-            <w:spacing w:line="360" w:lineRule="auto"/>
             <w:rPr>
               <w:rFonts w:eastAsiaTheme="minorEastAsia"/>
               <w:noProof/>
@@ -999,7 +996,7 @@
               <w14:ligatures w14:val="standardContextual"/>
             </w:rPr>
           </w:pPr>
-          <w:hyperlink w:anchor="_Toc150097193" w:history="1">
+          <w:hyperlink w:anchor="_Toc150097619" w:history="1">
             <w:r>
               <w:rPr>
                 <w:rStyle w:val="a7"/>
@@ -1027,7 +1024,7 @@
                 <w:noProof/>
                 <w:webHidden/>
               </w:rPr>
-              <w:instrText xml:space="preserve"> PAGEREF _Toc150097193 \h </w:instrText>
+              <w:instrText xml:space="preserve"> PAGEREF _Toc150097619 \h </w:instrText>
             </w:r>
             <w:r>
               <w:rPr>
@@ -1064,7 +1061,6 @@
             <w:tabs>
               <w:tab w:val="right" w:leader="dot" w:pos="9016"/>
             </w:tabs>
-            <w:spacing w:line="360" w:lineRule="auto"/>
             <w:rPr>
               <w:rFonts w:eastAsiaTheme="minorEastAsia"/>
               <w:noProof/>
@@ -1073,7 +1069,7 @@
               <w14:ligatures w14:val="standardContextual"/>
             </w:rPr>
           </w:pPr>
-          <w:hyperlink w:anchor="_Toc150097194" w:history="1">
+          <w:hyperlink w:anchor="_Toc150097620" w:history="1">
             <w:r>
               <w:rPr>
                 <w:rStyle w:val="a7"/>
@@ -1101,7 +1097,7 @@
                 <w:noProof/>
                 <w:webHidden/>
               </w:rPr>
-              <w:instrText xml:space="preserve"> PAGEREF _Toc150097194 \h </w:instrText>
+              <w:instrText xml:space="preserve"> PAGEREF _Toc150097620 \h </w:instrText>
             </w:r>
             <w:r>
               <w:rPr>
@@ -1138,7 +1134,6 @@
             <w:tabs>
               <w:tab w:val="right" w:leader="dot" w:pos="9016"/>
             </w:tabs>
-            <w:spacing w:line="360" w:lineRule="auto"/>
             <w:rPr>
               <w:rFonts w:eastAsiaTheme="minorEastAsia"/>
               <w:noProof/>
@@ -1147,7 +1142,7 @@
               <w14:ligatures w14:val="standardContextual"/>
             </w:rPr>
           </w:pPr>
-          <w:hyperlink w:anchor="_Toc150097195" w:history="1">
+          <w:hyperlink w:anchor="_Toc150097621" w:history="1">
             <w:r>
               <w:rPr>
                 <w:rStyle w:val="a7"/>
@@ -1175,7 +1170,7 @@
                 <w:noProof/>
                 <w:webHidden/>
               </w:rPr>
-              <w:instrText xml:space="preserve"> PAGEREF _Toc150097195 \h </w:instrText>
+              <w:instrText xml:space="preserve"> PAGEREF _Toc150097621 \h </w:instrText>
             </w:r>
             <w:r>
               <w:rPr>
@@ -1212,7 +1207,6 @@
             <w:tabs>
               <w:tab w:val="right" w:leader="dot" w:pos="9016"/>
             </w:tabs>
-            <w:spacing w:line="360" w:lineRule="auto"/>
             <w:rPr>
               <w:rFonts w:eastAsiaTheme="minorEastAsia"/>
               <w:i w:val="0"/>
@@ -1223,7 +1217,7 @@
               <w14:ligatures w14:val="standardContextual"/>
             </w:rPr>
           </w:pPr>
-          <w:hyperlink w:anchor="_Toc150097196" w:history="1">
+          <w:hyperlink w:anchor="_Toc150097622" w:history="1">
             <w:r>
               <w:rPr>
                 <w:rStyle w:val="a7"/>
@@ -1251,7 +1245,7 @@
                 <w:noProof/>
                 <w:webHidden/>
               </w:rPr>
-              <w:instrText xml:space="preserve"> PAGEREF _Toc150097196 \h </w:instrText>
+              <w:instrText xml:space="preserve"> PAGEREF _Toc150097622 \h </w:instrText>
             </w:r>
             <w:r>
               <w:rPr>
@@ -1271,7 +1265,7 @@
                 <w:noProof/>
                 <w:webHidden/>
               </w:rPr>
-              <w:t>- 3 -</w:t>
+              <w:t>- 4 -</w:t>
             </w:r>
             <w:r>
               <w:rPr>
@@ -1288,7 +1282,6 @@
             <w:tabs>
               <w:tab w:val="right" w:leader="dot" w:pos="9016"/>
             </w:tabs>
-            <w:spacing w:line="360" w:lineRule="auto"/>
             <w:rPr>
               <w:rFonts w:eastAsiaTheme="minorEastAsia"/>
               <w:i w:val="0"/>
@@ -1299,7 +1292,7 @@
               <w14:ligatures w14:val="standardContextual"/>
             </w:rPr>
           </w:pPr>
-          <w:hyperlink w:anchor="_Toc150097197" w:history="1">
+          <w:hyperlink w:anchor="_Toc150097623" w:history="1">
             <w:r>
               <w:rPr>
                 <w:rStyle w:val="a7"/>
@@ -1327,7 +1320,7 @@
                 <w:noProof/>
                 <w:webHidden/>
               </w:rPr>
-              <w:instrText xml:space="preserve"> PAGEREF _Toc150097197 \h </w:instrText>
+              <w:instrText xml:space="preserve"> PAGEREF _Toc150097623 \h </w:instrText>
             </w:r>
             <w:r>
               <w:rPr>
@@ -1364,7 +1357,6 @@
             <w:tabs>
               <w:tab w:val="right" w:leader="dot" w:pos="9016"/>
             </w:tabs>
-            <w:spacing w:line="360" w:lineRule="auto"/>
             <w:rPr>
               <w:rFonts w:eastAsiaTheme="minorEastAsia"/>
               <w:noProof/>
@@ -1373,7 +1365,7 @@
               <w14:ligatures w14:val="standardContextual"/>
             </w:rPr>
           </w:pPr>
-          <w:hyperlink w:anchor="_Toc150097198" w:history="1">
+          <w:hyperlink w:anchor="_Toc150097624" w:history="1">
             <w:r>
               <w:rPr>
                 <w:rStyle w:val="a7"/>
@@ -1401,7 +1393,7 @@
                 <w:noProof/>
                 <w:webHidden/>
               </w:rPr>
-              <w:instrText xml:space="preserve"> PAGEREF _Toc150097198 \h </w:instrText>
+              <w:instrText xml:space="preserve"> PAGEREF _Toc150097624 \h </w:instrText>
             </w:r>
             <w:r>
               <w:rPr>
@@ -1438,7 +1430,6 @@
             <w:tabs>
               <w:tab w:val="right" w:leader="dot" w:pos="9016"/>
             </w:tabs>
-            <w:spacing w:line="360" w:lineRule="auto"/>
             <w:rPr>
               <w:rFonts w:eastAsiaTheme="minorEastAsia"/>
               <w:noProof/>
@@ -1447,7 +1438,7 @@
               <w14:ligatures w14:val="standardContextual"/>
             </w:rPr>
           </w:pPr>
-          <w:hyperlink w:anchor="_Toc150097199" w:history="1">
+          <w:hyperlink w:anchor="_Toc150097625" w:history="1">
             <w:r>
               <w:rPr>
                 <w:rStyle w:val="a7"/>
@@ -1475,7 +1466,7 @@
                 <w:noProof/>
                 <w:webHidden/>
               </w:rPr>
-              <w:instrText xml:space="preserve"> PAGEREF _Toc150097199 \h </w:instrText>
+              <w:instrText xml:space="preserve"> PAGEREF _Toc150097625 \h </w:instrText>
             </w:r>
             <w:r>
               <w:rPr>
@@ -1512,7 +1503,6 @@
             <w:tabs>
               <w:tab w:val="right" w:leader="dot" w:pos="9016"/>
             </w:tabs>
-            <w:spacing w:line="360" w:lineRule="auto"/>
             <w:rPr>
               <w:rFonts w:eastAsiaTheme="minorEastAsia"/>
               <w:i w:val="0"/>
@@ -1523,7 +1513,7 @@
               <w14:ligatures w14:val="standardContextual"/>
             </w:rPr>
           </w:pPr>
-          <w:hyperlink w:anchor="_Toc150097200" w:history="1">
+          <w:hyperlink w:anchor="_Toc150097626" w:history="1">
             <w:r>
               <w:rPr>
                 <w:rStyle w:val="a7"/>
@@ -1551,7 +1541,7 @@
                 <w:noProof/>
                 <w:webHidden/>
               </w:rPr>
-              <w:instrText xml:space="preserve"> PAGEREF _Toc150097200 \h </w:instrText>
+              <w:instrText xml:space="preserve"> PAGEREF _Toc150097626 \h </w:instrText>
             </w:r>
             <w:r>
               <w:rPr>
@@ -1588,7 +1578,6 @@
             <w:tabs>
               <w:tab w:val="right" w:leader="dot" w:pos="9016"/>
             </w:tabs>
-            <w:spacing w:line="360" w:lineRule="auto"/>
             <w:rPr>
               <w:rFonts w:eastAsiaTheme="minorEastAsia"/>
               <w:i w:val="0"/>
@@ -1599,7 +1588,7 @@
               <w14:ligatures w14:val="standardContextual"/>
             </w:rPr>
           </w:pPr>
-          <w:hyperlink w:anchor="_Toc150097201" w:history="1">
+          <w:hyperlink w:anchor="_Toc150097627" w:history="1">
             <w:r>
               <w:rPr>
                 <w:rStyle w:val="a7"/>
@@ -1627,7 +1616,7 @@
                 <w:noProof/>
                 <w:webHidden/>
               </w:rPr>
-              <w:instrText xml:space="preserve"> PAGEREF _Toc150097201 \h </w:instrText>
+              <w:instrText xml:space="preserve"> PAGEREF _Toc150097627 \h </w:instrText>
             </w:r>
             <w:r>
               <w:rPr>
@@ -1664,7 +1653,6 @@
             <w:tabs>
               <w:tab w:val="right" w:leader="dot" w:pos="9016"/>
             </w:tabs>
-            <w:spacing w:line="360" w:lineRule="auto"/>
             <w:rPr>
               <w:rFonts w:eastAsiaTheme="minorEastAsia"/>
               <w:i w:val="0"/>
@@ -1675,7 +1663,7 @@
               <w14:ligatures w14:val="standardContextual"/>
             </w:rPr>
           </w:pPr>
-          <w:hyperlink w:anchor="_Toc150097202" w:history="1">
+          <w:hyperlink w:anchor="_Toc150097628" w:history="1">
             <w:r>
               <w:rPr>
                 <w:rStyle w:val="a7"/>
@@ -1703,7 +1691,7 @@
                 <w:noProof/>
                 <w:webHidden/>
               </w:rPr>
-              <w:instrText xml:space="preserve"> PAGEREF _Toc150097202 \h </w:instrText>
+              <w:instrText xml:space="preserve"> PAGEREF _Toc150097628 \h </w:instrText>
             </w:r>
             <w:r>
               <w:rPr>
@@ -1740,7 +1728,6 @@
             <w:tabs>
               <w:tab w:val="right" w:leader="dot" w:pos="9016"/>
             </w:tabs>
-            <w:spacing w:line="360" w:lineRule="auto"/>
             <w:rPr>
               <w:rFonts w:eastAsiaTheme="minorEastAsia"/>
               <w:i w:val="0"/>
@@ -1751,7 +1738,7 @@
               <w14:ligatures w14:val="standardContextual"/>
             </w:rPr>
           </w:pPr>
-          <w:hyperlink w:anchor="_Toc150097203" w:history="1">
+          <w:hyperlink w:anchor="_Toc150097629" w:history="1">
             <w:r>
               <w:rPr>
                 <w:rStyle w:val="a7"/>
@@ -1779,7 +1766,7 @@
                 <w:noProof/>
                 <w:webHidden/>
               </w:rPr>
-              <w:instrText xml:space="preserve"> PAGEREF _Toc150097203 \h </w:instrText>
+              <w:instrText xml:space="preserve"> PAGEREF _Toc150097629 \h </w:instrText>
             </w:r>
             <w:r>
               <w:rPr>
@@ -1936,7 +1923,7 @@
           <w:rFonts w:ascii="Helvetica" w:hAnsi="Helvetica" w:cs="Helvetica"/>
         </w:rPr>
       </w:pPr>
-      <w:bookmarkStart w:id="0" w:name="_Toc150097191"/>
+      <w:bookmarkStart w:id="0" w:name="_Toc150097617"/>
       <w:r>
         <w:rPr>
           <w:rFonts w:ascii="Helvetica" w:hAnsi="Helvetica" w:cs="Helvetica"/>
@@ -2397,7 +2384,7 @@
           <w:rFonts w:ascii="Helvetica" w:hAnsi="Helvetica" w:cs="Helvetica"/>
         </w:rPr>
       </w:pPr>
-      <w:bookmarkStart w:id="1" w:name="_Toc150097192"/>
+      <w:bookmarkStart w:id="1" w:name="_Toc150097618"/>
       <w:r>
         <w:rPr>
           <w:rFonts w:ascii="Helvetica" w:hAnsi="Helvetica" w:cs="Helvetica"/>
@@ -2415,7 +2402,7 @@
           <w:rFonts w:ascii="Helvetica" w:hAnsi="Helvetica" w:cs="Helvetica"/>
         </w:rPr>
       </w:pPr>
-      <w:bookmarkStart w:id="2" w:name="_Toc150097193"/>
+      <w:bookmarkStart w:id="2" w:name="_Toc150097619"/>
       <w:r>
         <w:rPr>
           <w:rFonts w:ascii="Helvetica" w:hAnsi="Helvetica" w:cs="Helvetica"/>
@@ -2452,7 +2439,7 @@
           <w:rFonts w:ascii="Helvetica" w:hAnsi="Helvetica" w:cs="Helvetica"/>
         </w:rPr>
       </w:pPr>
-      <w:bookmarkStart w:id="3" w:name="_Toc150097194"/>
+      <w:bookmarkStart w:id="3" w:name="_Toc150097620"/>
       <w:r>
         <w:rPr>
           <w:rFonts w:ascii="Helvetica" w:hAnsi="Helvetica" w:cs="Helvetica"/>
@@ -2725,7 +2712,7 @@
           <w:rFonts w:ascii="Helvetica" w:hAnsi="Helvetica" w:cs="Helvetica"/>
         </w:rPr>
       </w:pPr>
-      <w:bookmarkStart w:id="4" w:name="_Toc150097195"/>
+      <w:bookmarkStart w:id="4" w:name="_Toc150097621"/>
       <w:r>
         <w:rPr>
           <w:rFonts w:ascii="Helvetica" w:hAnsi="Helvetica" w:cs="Helvetica"/>
@@ -2798,7 +2785,7 @@
           <w:rFonts w:ascii="Helvetica" w:hAnsi="Helvetica" w:cs="Helvetica"/>
         </w:rPr>
       </w:pPr>
-      <w:bookmarkStart w:id="5" w:name="_Toc150097196"/>
+      <w:bookmarkStart w:id="5" w:name="_Toc150097622"/>
       <w:r>
         <w:rPr>
           <w:rFonts w:ascii="Helvetica" w:hAnsi="Helvetica" w:cs="Helvetica"/>
@@ -2877,7 +2864,7 @@
           <w:rFonts w:ascii="Helvetica" w:hAnsi="Helvetica" w:cs="Helvetica"/>
         </w:rPr>
       </w:pPr>
-      <w:bookmarkStart w:id="6" w:name="_Toc150097197"/>
+      <w:bookmarkStart w:id="6" w:name="_Toc150097623"/>
       <w:r>
         <w:rPr>
           <w:rFonts w:ascii="Helvetica" w:hAnsi="Helvetica" w:cs="Helvetica"/>
@@ -2895,7 +2882,7 @@
           <w:rFonts w:ascii="Helvetica" w:hAnsi="Helvetica" w:cs="Helvetica"/>
         </w:rPr>
       </w:pPr>
-      <w:bookmarkStart w:id="7" w:name="_Toc150097198"/>
+      <w:bookmarkStart w:id="7" w:name="_Toc150097624"/>
       <w:proofErr w:type="spellStart"/>
       <w:r>
         <w:rPr>
@@ -3098,7 +3085,7 @@
           <w:rFonts w:ascii="Helvetica" w:hAnsi="Helvetica" w:cs="Helvetica"/>
         </w:rPr>
       </w:pPr>
-      <w:bookmarkStart w:id="8" w:name="_Toc150097199"/>
+      <w:bookmarkStart w:id="8" w:name="_Toc150097625"/>
       <w:r>
         <w:rPr>
           <w:rFonts w:ascii="Helvetica" w:hAnsi="Helvetica" w:cs="Helvetica"/>
@@ -3227,7 +3214,7 @@
           <w:rFonts w:ascii="Helvetica" w:hAnsi="Helvetica" w:cs="Helvetica"/>
         </w:rPr>
       </w:pPr>
-      <w:bookmarkStart w:id="9" w:name="_Toc150097200"/>
+      <w:bookmarkStart w:id="9" w:name="_Toc150097626"/>
       <w:r>
         <w:rPr>
           <w:rFonts w:ascii="Helvetica" w:hAnsi="Helvetica" w:cs="Helvetica"/>
@@ -3297,79 +3284,79 @@
         <w:spacing w:line="360" w:lineRule="auto"/>
         <w:ind w:firstLineChars="50" w:firstLine="84"/>
         <w:rPr>
-          <w:rFonts w:ascii="Helvetica" w:eastAsia="Pretendard Variable" w:hAnsi="Helvetica" w:cs="Helvetica" w:hint="eastAsia"/>
-          <w:sz w:val="18"/>
-          <w:szCs w:val="24"/>
-        </w:rPr>
-      </w:pPr>
-      <w:r>
-        <w:rPr>
           <w:rFonts w:ascii="Helvetica" w:eastAsia="Pretendard Variable" w:hAnsi="Helvetica" w:cs="Helvetica"/>
           <w:sz w:val="18"/>
           <w:szCs w:val="24"/>
         </w:rPr>
-        <w:t xml:space="preserve">Main knows </w:t>
-      </w:r>
+      </w:pPr>
       <w:r>
         <w:rPr>
           <w:rFonts w:ascii="Helvetica" w:eastAsia="Pretendard Variable" w:hAnsi="Helvetica" w:cs="Helvetica"/>
           <w:sz w:val="18"/>
           <w:szCs w:val="24"/>
         </w:rPr>
-        <w:t xml:space="preserve">queue, </w:t>
-      </w:r>
-      <w:proofErr w:type="spellStart"/>
+        <w:t xml:space="preserve">Main knows </w:t>
+      </w:r>
       <w:r>
         <w:rPr>
           <w:rFonts w:ascii="Helvetica" w:eastAsia="Pretendard Variable" w:hAnsi="Helvetica" w:cs="Helvetica"/>
           <w:sz w:val="18"/>
           <w:szCs w:val="24"/>
         </w:rPr>
-        <w:t>inf_int</w:t>
-      </w:r>
-      <w:proofErr w:type="spellEnd"/>
+        <w:t xml:space="preserve">queue, </w:t>
+      </w:r>
+      <w:proofErr w:type="spellStart"/>
       <w:r>
         <w:rPr>
           <w:rFonts w:ascii="Helvetica" w:eastAsia="Pretendard Variable" w:hAnsi="Helvetica" w:cs="Helvetica"/>
           <w:sz w:val="18"/>
           <w:szCs w:val="24"/>
         </w:rPr>
-        <w:t xml:space="preserve">. Calculators, and use </w:t>
-      </w:r>
-      <w:proofErr w:type="spellStart"/>
+        <w:t>inf_int</w:t>
+      </w:r>
+      <w:proofErr w:type="spellEnd"/>
       <w:r>
         <w:rPr>
           <w:rFonts w:ascii="Helvetica" w:eastAsia="Pretendard Variable" w:hAnsi="Helvetica" w:cs="Helvetica"/>
           <w:sz w:val="18"/>
           <w:szCs w:val="24"/>
         </w:rPr>
-        <w:t>inf_int</w:t>
-      </w:r>
-      <w:proofErr w:type="spellEnd"/>
+        <w:t xml:space="preserve">. Calculators, and use </w:t>
+      </w:r>
+      <w:proofErr w:type="spellStart"/>
       <w:r>
         <w:rPr>
           <w:rFonts w:ascii="Helvetica" w:eastAsia="Pretendard Variable" w:hAnsi="Helvetica" w:cs="Helvetica"/>
           <w:sz w:val="18"/>
           <w:szCs w:val="24"/>
         </w:rPr>
-        <w:t xml:space="preserve"> and Calculator with STL functions and Classes, we can implement </w:t>
-      </w:r>
-      <w:proofErr w:type="spellStart"/>
+        <w:t>inf_int</w:t>
+      </w:r>
+      <w:proofErr w:type="spellEnd"/>
       <w:r>
         <w:rPr>
           <w:rFonts w:ascii="Helvetica" w:eastAsia="Pretendard Variable" w:hAnsi="Helvetica" w:cs="Helvetica"/>
           <w:sz w:val="18"/>
           <w:szCs w:val="24"/>
         </w:rPr>
-        <w:t>inf_int</w:t>
-      </w:r>
-      <w:proofErr w:type="spellEnd"/>
+        <w:t xml:space="preserve"> and Calculator with STL functions and Classes, we can implement </w:t>
+      </w:r>
+      <w:proofErr w:type="spellStart"/>
       <w:r>
         <w:rPr>
           <w:rFonts w:ascii="Helvetica" w:eastAsia="Pretendard Variable" w:hAnsi="Helvetica" w:cs="Helvetica"/>
           <w:sz w:val="18"/>
           <w:szCs w:val="24"/>
         </w:rPr>
+        <w:t>inf_int</w:t>
+      </w:r>
+      <w:proofErr w:type="spellEnd"/>
+      <w:r>
+        <w:rPr>
+          <w:rFonts w:ascii="Helvetica" w:eastAsia="Pretendard Variable" w:hAnsi="Helvetica" w:cs="Helvetica"/>
+          <w:sz w:val="18"/>
+          <w:szCs w:val="24"/>
+        </w:rPr>
         <w:t xml:space="preserve"> Calculators.</w:t>
       </w:r>
     </w:p>
@@ -3381,7 +3368,7 @@
           <w:rFonts w:ascii="Helvetica" w:hAnsi="Helvetica" w:cs="Helvetica"/>
         </w:rPr>
       </w:pPr>
-      <w:bookmarkStart w:id="10" w:name="_Toc150097201"/>
+      <w:bookmarkStart w:id="10" w:name="_Toc150097627"/>
       <w:r>
         <w:rPr>
           <w:rFonts w:ascii="Helvetica" w:hAnsi="Helvetica" w:cs="Helvetica"/>
@@ -3509,7 +3496,7 @@
           <w:rFonts w:ascii="Helvetica" w:hAnsi="Helvetica" w:cs="Helvetica"/>
         </w:rPr>
       </w:pPr>
-      <w:bookmarkStart w:id="11" w:name="_Toc150097202"/>
+      <w:bookmarkStart w:id="11" w:name="_Toc150097628"/>
       <w:r>
         <w:rPr>
           <w:rFonts w:ascii="Helvetica" w:hAnsi="Helvetica" w:cs="Helvetica"/>
@@ -3593,7 +3580,7 @@
           <w:rFonts w:ascii="Helvetica" w:hAnsi="Helvetica" w:cs="Helvetica"/>
         </w:rPr>
       </w:pPr>
-      <w:bookmarkStart w:id="12" w:name="_Toc150097203"/>
+      <w:bookmarkStart w:id="12" w:name="_Toc150097629"/>
       <w:r>
         <w:rPr>
           <w:rFonts w:ascii="Helvetica" w:hAnsi="Helvetica" w:cs="Helvetica"/>

</xml_diff>